<commit_message>
updated links, visuals, and README
</commit_message>
<xml_diff>
--- a/Kickstarter_Analysis_Conclusions.docx
+++ b/Kickstarter_Analysis_Conclusions.docx
@@ -13,15 +13,7 @@
         <w:rPr>
           <w:rFonts w:ascii="Times New Roman" w:hAnsi="Times New Roman" w:cs="Times New Roman"/>
         </w:rPr>
-        <w:t>Kickst</w:t>
-      </w:r>
-      <w:bookmarkStart w:id="0" w:name="_GoBack"/>
-      <w:bookmarkEnd w:id="0"/>
-      <w:r>
-        <w:rPr>
-          <w:rFonts w:ascii="Times New Roman" w:hAnsi="Times New Roman" w:cs="Times New Roman"/>
-        </w:rPr>
-        <w:t>arter Analysis</w:t>
+        <w:t>Kickstarter Analysis</w:t>
       </w:r>
       <w:r>
         <w:rPr>
@@ -77,16 +69,22 @@
         <w:rPr>
           <w:rFonts w:ascii="Times New Roman" w:hAnsi="Times New Roman" w:cs="Times New Roman"/>
         </w:rPr>
-        <w:t>What are three conclusions we can make about Kickstarter campaigns given the provided data?</w:t>
+        <w:t>What are three conclusions that could be made about Kickstarter campaigns given the results of the analysis?</w:t>
       </w:r>
     </w:p>
     <w:p>
       <w:pPr>
-        <w:ind w:left="540"/>
-        <w:rPr>
-          <w:rFonts w:ascii="Times New Roman" w:hAnsi="Times New Roman" w:cs="Times New Roman"/>
-        </w:rPr>
-      </w:pPr>
+        <w:ind w:left="540" w:firstLine="180"/>
+        <w:rPr>
+          <w:rFonts w:ascii="Times New Roman" w:hAnsi="Times New Roman" w:cs="Times New Roman"/>
+        </w:rPr>
+      </w:pPr>
+      <w:r>
+        <w:rPr>
+          <w:rFonts w:ascii="Times New Roman" w:hAnsi="Times New Roman" w:cs="Times New Roman"/>
+        </w:rPr>
+        <w:t xml:space="preserve">   </w:t>
+      </w:r>
       <w:r>
         <w:rPr>
           <w:rFonts w:ascii="Times New Roman" w:hAnsi="Times New Roman" w:cs="Times New Roman"/>
@@ -193,13 +191,13 @@
         <w:rPr>
           <w:rFonts w:ascii="Times New Roman" w:hAnsi="Times New Roman" w:cs="Times New Roman"/>
         </w:rPr>
-        <w:t>fair</w:t>
-      </w:r>
-      <w:r>
-        <w:rPr>
-          <w:rFonts w:ascii="Times New Roman" w:hAnsi="Times New Roman" w:cs="Times New Roman"/>
-        </w:rPr>
-        <w:t xml:space="preserve"> correlation between a project’s goal and its </w:t>
+        <w:t xml:space="preserve">fairly strong </w:t>
+      </w:r>
+      <w:r>
+        <w:rPr>
+          <w:rFonts w:ascii="Times New Roman" w:hAnsi="Times New Roman" w:cs="Times New Roman"/>
+        </w:rPr>
+        <w:t xml:space="preserve">correlation between a project’s goal and its </w:t>
       </w:r>
       <w:r>
         <w:rPr>
@@ -230,28 +228,40 @@
     </w:p>
     <w:p>
       <w:pPr>
-        <w:ind w:left="540"/>
-        <w:rPr>
-          <w:rFonts w:ascii="Times New Roman" w:hAnsi="Times New Roman" w:cs="Times New Roman"/>
-        </w:rPr>
-      </w:pPr>
-      <w:r>
-        <w:rPr>
-          <w:rFonts w:ascii="Times New Roman" w:hAnsi="Times New Roman" w:cs="Times New Roman"/>
-        </w:rPr>
-        <w:t xml:space="preserve">We are looking </w:t>
-      </w:r>
-      <w:r>
-        <w:rPr>
-          <w:rFonts w:ascii="Times New Roman" w:hAnsi="Times New Roman" w:cs="Times New Roman"/>
-        </w:rPr>
-        <w:t xml:space="preserve">only </w:t>
-      </w:r>
-      <w:r>
-        <w:rPr>
-          <w:rFonts w:ascii="Times New Roman" w:hAnsi="Times New Roman" w:cs="Times New Roman"/>
-        </w:rPr>
-        <w:t xml:space="preserve">at a small sample size of the </w:t>
+        <w:ind w:left="540" w:firstLine="180"/>
+        <w:rPr>
+          <w:rFonts w:ascii="Times New Roman" w:hAnsi="Times New Roman" w:cs="Times New Roman"/>
+        </w:rPr>
+      </w:pPr>
+      <w:r>
+        <w:rPr>
+          <w:rFonts w:ascii="Times New Roman" w:hAnsi="Times New Roman" w:cs="Times New Roman"/>
+        </w:rPr>
+        <w:t xml:space="preserve">   </w:t>
+      </w:r>
+      <w:r>
+        <w:rPr>
+          <w:rFonts w:ascii="Times New Roman" w:hAnsi="Times New Roman" w:cs="Times New Roman"/>
+        </w:rPr>
+        <w:t>With a</w:t>
+      </w:r>
+      <w:r>
+        <w:rPr>
+          <w:rFonts w:ascii="Times New Roman" w:hAnsi="Times New Roman" w:cs="Times New Roman"/>
+        </w:rPr>
+        <w:t xml:space="preserve"> sample size </w:t>
+      </w:r>
+      <w:r>
+        <w:rPr>
+          <w:rFonts w:ascii="Times New Roman" w:hAnsi="Times New Roman" w:cs="Times New Roman"/>
+        </w:rPr>
+        <w:t xml:space="preserve">of around one-percent, the </w:t>
+      </w:r>
+      <w:r>
+        <w:rPr>
+          <w:rFonts w:ascii="Times New Roman" w:hAnsi="Times New Roman" w:cs="Times New Roman"/>
+        </w:rPr>
+        <w:t xml:space="preserve">of the </w:t>
       </w:r>
       <w:r>
         <w:rPr>
@@ -293,7 +303,31 @@
         <w:rPr>
           <w:rFonts w:ascii="Times New Roman" w:hAnsi="Times New Roman" w:cs="Times New Roman"/>
         </w:rPr>
-        <w:t xml:space="preserve">  In fact, we are told only “only a third have made it through the funding process with a positive outcome,” however, there appears to be a sort of selection bias as our sample has a success rate of 56.8% (2185 of the 4064 concluded projects) – this is not representative of the population </w:t>
+        <w:t xml:space="preserve">  In fact, we are told</w:t>
+      </w:r>
+      <w:r>
+        <w:rPr>
+          <w:rFonts w:ascii="Times New Roman" w:hAnsi="Times New Roman" w:cs="Times New Roman"/>
+        </w:rPr>
+        <w:t>,</w:t>
+      </w:r>
+      <w:r>
+        <w:rPr>
+          <w:rFonts w:ascii="Times New Roman" w:hAnsi="Times New Roman" w:cs="Times New Roman"/>
+        </w:rPr>
+        <w:t xml:space="preserve"> “only a third have made it through the funding process with a positive outcome,” however, there appears to be selection bias as our sample has a</w:t>
+      </w:r>
+      <w:r>
+        <w:rPr>
+          <w:rFonts w:ascii="Times New Roman" w:hAnsi="Times New Roman" w:cs="Times New Roman"/>
+        </w:rPr>
+        <w:t xml:space="preserve">n average </w:t>
+      </w:r>
+      <w:r>
+        <w:rPr>
+          <w:rFonts w:ascii="Times New Roman" w:hAnsi="Times New Roman" w:cs="Times New Roman"/>
+        </w:rPr>
+        <w:t xml:space="preserve">success rate of 56.8% (2185 of the 4064 concluded projects) – this is not representative of the population </w:t>
       </w:r>
       <w:r>
         <w:rPr>
@@ -317,7 +351,19 @@
         <w:rPr>
           <w:rFonts w:ascii="Times New Roman" w:hAnsi="Times New Roman" w:cs="Times New Roman"/>
         </w:rPr>
-        <w:t xml:space="preserve"> Also, there appears to be a very small amount (&lt;0.25%) of data duplication where blurbs are found match word-for-</w:t>
+        <w:t xml:space="preserve"> Also, there appears to be a very small amount (&lt;0.25%) of data duplication where blurbs are found</w:t>
+      </w:r>
+      <w:r>
+        <w:rPr>
+          <w:rFonts w:ascii="Times New Roman" w:hAnsi="Times New Roman" w:cs="Times New Roman"/>
+        </w:rPr>
+        <w:t xml:space="preserve"> to</w:t>
+      </w:r>
+      <w:r>
+        <w:rPr>
+          <w:rFonts w:ascii="Times New Roman" w:hAnsi="Times New Roman" w:cs="Times New Roman"/>
+        </w:rPr>
+        <w:t xml:space="preserve"> match word-for-</w:t>
       </w:r>
       <w:r>
         <w:rPr>
@@ -351,57 +397,111 @@
         <w:rPr>
           <w:rFonts w:ascii="Times New Roman" w:hAnsi="Times New Roman" w:cs="Times New Roman"/>
         </w:rPr>
-        <w:t>What are some other possible tables/graphs that we could create?</w:t>
+        <w:t xml:space="preserve">In addition to the </w:t>
+      </w:r>
+      <w:r>
+        <w:rPr>
+          <w:rFonts w:ascii="Times New Roman" w:hAnsi="Times New Roman" w:cs="Times New Roman"/>
+        </w:rPr>
+        <w:t xml:space="preserve">four </w:t>
+      </w:r>
+      <w:r>
+        <w:rPr>
+          <w:rFonts w:ascii="Times New Roman" w:hAnsi="Times New Roman" w:cs="Times New Roman"/>
+        </w:rPr>
+        <w:t>chart</w:t>
+      </w:r>
+      <w:r>
+        <w:rPr>
+          <w:rFonts w:ascii="Times New Roman" w:hAnsi="Times New Roman" w:cs="Times New Roman"/>
+        </w:rPr>
+        <w:t>s</w:t>
+      </w:r>
+      <w:r>
+        <w:rPr>
+          <w:rFonts w:ascii="Times New Roman" w:hAnsi="Times New Roman" w:cs="Times New Roman"/>
+        </w:rPr>
+        <w:t>, what</w:t>
+      </w:r>
+      <w:r>
+        <w:rPr>
+          <w:rFonts w:ascii="Times New Roman" w:hAnsi="Times New Roman" w:cs="Times New Roman"/>
+        </w:rPr>
+        <w:t xml:space="preserve"> are some other possible tables/graphs that </w:t>
+      </w:r>
+      <w:r>
+        <w:rPr>
+          <w:rFonts w:ascii="Times New Roman" w:hAnsi="Times New Roman" w:cs="Times New Roman"/>
+        </w:rPr>
+        <w:t>would assist in this analysis</w:t>
+      </w:r>
+      <w:r>
+        <w:rPr>
+          <w:rFonts w:ascii="Times New Roman" w:hAnsi="Times New Roman" w:cs="Times New Roman"/>
+        </w:rPr>
+        <w:t>?</w:t>
       </w:r>
     </w:p>
     <w:p>
       <w:pPr>
-        <w:ind w:left="540"/>
-        <w:rPr>
-          <w:rFonts w:ascii="Times New Roman" w:hAnsi="Times New Roman" w:cs="Times New Roman"/>
-        </w:rPr>
-      </w:pPr>
-      <w:r>
-        <w:rPr>
-          <w:rFonts w:ascii="Times New Roman" w:hAnsi="Times New Roman" w:cs="Times New Roman"/>
-        </w:rPr>
-        <w:t>We could have created another column and</w:t>
-      </w:r>
-      <w:r>
-        <w:rPr>
-          <w:rFonts w:ascii="Times New Roman" w:hAnsi="Times New Roman" w:cs="Times New Roman"/>
-        </w:rPr>
-        <w:t xml:space="preserve"> graph </w:t>
-      </w:r>
-      <w:r>
-        <w:rPr>
-          <w:rFonts w:ascii="Times New Roman" w:hAnsi="Times New Roman" w:cs="Times New Roman"/>
-        </w:rPr>
-        <w:t>to determine whether the length of project (</w:t>
-      </w:r>
-      <w:r>
-        <w:rPr>
-          <w:rFonts w:ascii="Times New Roman" w:hAnsi="Times New Roman" w:cs="Times New Roman"/>
-        </w:rPr>
-        <w:t xml:space="preserve">from </w:t>
-      </w:r>
-      <w:r>
-        <w:rPr>
-          <w:rFonts w:ascii="Times New Roman" w:hAnsi="Times New Roman" w:cs="Times New Roman"/>
-        </w:rPr>
-        <w:t xml:space="preserve">date launched </w:t>
-      </w:r>
-      <w:r>
-        <w:rPr>
-          <w:rFonts w:ascii="Times New Roman" w:hAnsi="Times New Roman" w:cs="Times New Roman"/>
-        </w:rPr>
-        <w:t>to</w:t>
-      </w:r>
-      <w:r>
-        <w:rPr>
-          <w:rFonts w:ascii="Times New Roman" w:hAnsi="Times New Roman" w:cs="Times New Roman"/>
-        </w:rPr>
-        <w:t xml:space="preserve"> deadline) was a factor in influencing the chance of success.</w:t>
+        <w:ind w:left="540" w:firstLine="180"/>
+        <w:rPr>
+          <w:rFonts w:ascii="Times New Roman" w:hAnsi="Times New Roman" w:cs="Times New Roman"/>
+        </w:rPr>
+      </w:pPr>
+      <w:r>
+        <w:rPr>
+          <w:rFonts w:ascii="Times New Roman" w:hAnsi="Times New Roman" w:cs="Times New Roman"/>
+        </w:rPr>
+        <w:t xml:space="preserve">   </w:t>
+      </w:r>
+      <w:r>
+        <w:rPr>
+          <w:rFonts w:ascii="Times New Roman" w:hAnsi="Times New Roman" w:cs="Times New Roman"/>
+        </w:rPr>
+        <w:t>A</w:t>
+      </w:r>
+      <w:r>
+        <w:rPr>
+          <w:rFonts w:ascii="Times New Roman" w:hAnsi="Times New Roman" w:cs="Times New Roman"/>
+        </w:rPr>
+        <w:t xml:space="preserve"> </w:t>
+      </w:r>
+      <w:r>
+        <w:rPr>
+          <w:rFonts w:ascii="Times New Roman" w:hAnsi="Times New Roman" w:cs="Times New Roman"/>
+        </w:rPr>
+        <w:t xml:space="preserve">calculated </w:t>
+      </w:r>
+      <w:r>
+        <w:rPr>
+          <w:rFonts w:ascii="Times New Roman" w:hAnsi="Times New Roman" w:cs="Times New Roman"/>
+        </w:rPr>
+        <w:t>field</w:t>
+      </w:r>
+      <w:r>
+        <w:rPr>
+          <w:rFonts w:ascii="Times New Roman" w:hAnsi="Times New Roman" w:cs="Times New Roman"/>
+        </w:rPr>
+        <w:t xml:space="preserve"> containing</w:t>
+      </w:r>
+      <w:r>
+        <w:rPr>
+          <w:rFonts w:ascii="Times New Roman" w:hAnsi="Times New Roman" w:cs="Times New Roman"/>
+        </w:rPr>
+        <w:t xml:space="preserve"> the length of each campaign (in days)</w:t>
+      </w:r>
+      <w:r>
+        <w:rPr>
+          <w:rFonts w:ascii="Times New Roman" w:hAnsi="Times New Roman" w:cs="Times New Roman"/>
+        </w:rPr>
+        <w:t xml:space="preserve"> </w:t>
+      </w:r>
+      <w:r>
+        <w:rPr>
+          <w:rFonts w:ascii="Times New Roman" w:hAnsi="Times New Roman" w:cs="Times New Roman"/>
+        </w:rPr>
+        <w:t>plotted against project outcome would have been interesting.</w:t>
       </w:r>
       <w:r>
         <w:rPr>
@@ -413,7 +513,61 @@
         <w:rPr>
           <w:rFonts w:ascii="Times New Roman" w:hAnsi="Times New Roman" w:cs="Times New Roman"/>
         </w:rPr>
-        <w:t xml:space="preserve">We could have also created a graph of average donations by category which would be useful for those looking to use Kickstarter for funding.  </w:t>
+        <w:t>Also,</w:t>
+      </w:r>
+      <w:r>
+        <w:rPr>
+          <w:rFonts w:ascii="Times New Roman" w:hAnsi="Times New Roman" w:cs="Times New Roman"/>
+        </w:rPr>
+        <w:t xml:space="preserve"> a </w:t>
+      </w:r>
+      <w:r>
+        <w:rPr>
+          <w:rFonts w:ascii="Times New Roman" w:hAnsi="Times New Roman" w:cs="Times New Roman"/>
+        </w:rPr>
+        <w:t>chart</w:t>
+      </w:r>
+      <w:r>
+        <w:rPr>
+          <w:rFonts w:ascii="Times New Roman" w:hAnsi="Times New Roman" w:cs="Times New Roman"/>
+        </w:rPr>
+        <w:t xml:space="preserve"> of average donations</w:t>
+      </w:r>
+      <w:r>
+        <w:rPr>
+          <w:rFonts w:ascii="Times New Roman" w:hAnsi="Times New Roman" w:cs="Times New Roman"/>
+        </w:rPr>
+        <w:t xml:space="preserve"> of successful campaigns</w:t>
+      </w:r>
+      <w:r>
+        <w:rPr>
+          <w:rFonts w:ascii="Times New Roman" w:hAnsi="Times New Roman" w:cs="Times New Roman"/>
+        </w:rPr>
+        <w:t xml:space="preserve"> by category would be useful for those looking to use Kickstarter for funding.  </w:t>
+      </w:r>
+      <w:r>
+        <w:rPr>
+          <w:rFonts w:ascii="Times New Roman" w:hAnsi="Times New Roman" w:cs="Times New Roman"/>
+        </w:rPr>
+        <w:t xml:space="preserve">If project creators have this information, they </w:t>
+      </w:r>
+      <w:r>
+        <w:rPr>
+          <w:rFonts w:ascii="Times New Roman" w:hAnsi="Times New Roman" w:cs="Times New Roman"/>
+        </w:rPr>
+        <w:t>could</w:t>
+      </w:r>
+      <w:r>
+        <w:rPr>
+          <w:rFonts w:ascii="Times New Roman" w:hAnsi="Times New Roman" w:cs="Times New Roman"/>
+        </w:rPr>
+        <w:t xml:space="preserve"> place more reward</w:t>
+      </w:r>
+      <w:r>
+        <w:rPr>
+          <w:rFonts w:ascii="Times New Roman" w:hAnsi="Times New Roman" w:cs="Times New Roman"/>
+        </w:rPr>
+        <w:t xml:space="preserve"> levels around this amount to better attract and incentivize backers. </w:t>
       </w:r>
     </w:p>
     <w:p>
@@ -425,15 +579,18 @@
       </w:pPr>
     </w:p>
     <w:p>
+      <w:pPr>
+        <w:jc w:val="center"/>
+      </w:pPr>
       <w:r>
         <w:rPr>
           <w:rFonts w:ascii="Times New Roman" w:hAnsi="Times New Roman" w:cs="Times New Roman"/>
           <w:noProof/>
         </w:rPr>
         <w:drawing>
-          <wp:inline distT="0" distB="0" distL="0" distR="0" wp14:anchorId="7512B723" wp14:editId="6A08BD23">
-            <wp:extent cx="5935980" cy="3169920"/>
-            <wp:effectExtent l="0" t="0" r="7620" b="0"/>
+          <wp:inline distT="0" distB="0" distL="0" distR="0" wp14:anchorId="7512B723" wp14:editId="5449E14F">
+            <wp:extent cx="5148072" cy="2752344"/>
+            <wp:effectExtent l="0" t="0" r="0" b="0"/>
             <wp:docPr id="2" name="Picture 2"/>
             <wp:cNvGraphicFramePr>
               <a:graphicFrameLocks xmlns:a="http://schemas.openxmlformats.org/drawingml/2006/main" noChangeAspect="1"/>
@@ -463,7 +620,7 @@
                   <pic:spPr bwMode="auto">
                     <a:xfrm>
                       <a:off x="0" y="0"/>
-                      <a:ext cx="5935980" cy="3169920"/>
+                      <a:ext cx="5148072" cy="2752344"/>
                     </a:xfrm>
                     <a:prstGeom prst="rect">
                       <a:avLst/>
@@ -480,16 +637,20 @@
         </w:drawing>
       </w:r>
     </w:p>
+    <w:p/>
+    <w:p/>
     <w:p>
+      <w:pPr>
+        <w:jc w:val="center"/>
+      </w:pPr>
       <w:r>
         <w:rPr>
           <w:noProof/>
         </w:rPr>
-        <w:lastRenderedPageBreak/>
         <w:drawing>
-          <wp:inline distT="0" distB="0" distL="0" distR="0" wp14:anchorId="0C2D499C" wp14:editId="38A65C1E">
-            <wp:extent cx="5935980" cy="3329940"/>
-            <wp:effectExtent l="0" t="0" r="7620" b="3810"/>
+          <wp:inline distT="0" distB="0" distL="0" distR="0" wp14:anchorId="0C2D499C" wp14:editId="31557D6D">
+            <wp:extent cx="5285232" cy="2962656"/>
+            <wp:effectExtent l="0" t="0" r="0" b="9525"/>
             <wp:docPr id="4" name="Picture 4"/>
             <wp:cNvGraphicFramePr>
               <a:graphicFrameLocks xmlns:a="http://schemas.openxmlformats.org/drawingml/2006/main" noChangeAspect="1"/>
@@ -519,7 +680,7 @@
                   <pic:spPr bwMode="auto">
                     <a:xfrm>
                       <a:off x="0" y="0"/>
-                      <a:ext cx="5935980" cy="3329940"/>
+                      <a:ext cx="5285232" cy="2962656"/>
                     </a:xfrm>
                     <a:prstGeom prst="rect">
                       <a:avLst/>
@@ -536,15 +697,21 @@
         </w:drawing>
       </w:r>
     </w:p>
+    <w:p/>
+    <w:p/>
+    <w:p/>
     <w:p>
+      <w:pPr>
+        <w:jc w:val="center"/>
+      </w:pPr>
       <w:r>
         <w:rPr>
           <w:noProof/>
         </w:rPr>
         <w:drawing>
-          <wp:inline distT="0" distB="0" distL="0" distR="0" wp14:anchorId="2D8406D0" wp14:editId="0A1383D3">
-            <wp:extent cx="5935980" cy="3497580"/>
-            <wp:effectExtent l="0" t="0" r="7620" b="7620"/>
+          <wp:inline distT="0" distB="0" distL="0" distR="0" wp14:anchorId="2D8406D0" wp14:editId="573CE303">
+            <wp:extent cx="5294376" cy="3118104"/>
+            <wp:effectExtent l="0" t="0" r="1905" b="6350"/>
             <wp:docPr id="5" name="Picture 5"/>
             <wp:cNvGraphicFramePr>
               <a:graphicFrameLocks xmlns:a="http://schemas.openxmlformats.org/drawingml/2006/main" noChangeAspect="1"/>
@@ -574,7 +741,7 @@
                   <pic:spPr bwMode="auto">
                     <a:xfrm>
                       <a:off x="0" y="0"/>
-                      <a:ext cx="5935980" cy="3497580"/>
+                      <a:ext cx="5294376" cy="3118104"/>
                     </a:xfrm>
                     <a:prstGeom prst="rect">
                       <a:avLst/>
@@ -592,15 +759,18 @@
       </w:r>
     </w:p>
     <w:p>
+      <w:pPr>
+        <w:jc w:val="center"/>
+      </w:pPr>
       <w:r>
         <w:rPr>
           <w:noProof/>
         </w:rPr>
         <w:lastRenderedPageBreak/>
         <w:drawing>
-          <wp:inline distT="0" distB="0" distL="0" distR="0" wp14:anchorId="34C2C96A" wp14:editId="21502D86">
-            <wp:extent cx="5935980" cy="4023360"/>
-            <wp:effectExtent l="0" t="0" r="7620" b="0"/>
+          <wp:inline distT="0" distB="0" distL="0" distR="0" wp14:anchorId="34C2C96A" wp14:editId="5F9A2EDF">
+            <wp:extent cx="5303520" cy="3602736"/>
+            <wp:effectExtent l="0" t="0" r="0" b="0"/>
             <wp:docPr id="6" name="Picture 6"/>
             <wp:cNvGraphicFramePr>
               <a:graphicFrameLocks xmlns:a="http://schemas.openxmlformats.org/drawingml/2006/main" noChangeAspect="1"/>
@@ -630,7 +800,7 @@
                   <pic:spPr bwMode="auto">
                     <a:xfrm>
                       <a:off x="0" y="0"/>
-                      <a:ext cx="5935980" cy="4023360"/>
+                      <a:ext cx="5303520" cy="3602736"/>
                     </a:xfrm>
                     <a:prstGeom prst="rect">
                       <a:avLst/>
@@ -646,12 +816,16 @@
           </wp:inline>
         </w:drawing>
       </w:r>
+      <w:bookmarkStart w:id="0" w:name="_GoBack"/>
+      <w:bookmarkEnd w:id="0"/>
     </w:p>
     <w:sectPr>
       <w:headerReference w:type="default" r:id="rId11"/>
+      <w:headerReference w:type="first" r:id="rId12"/>
       <w:pgSz w:w="12240" w:h="15840"/>
       <w:pgMar w:top="1440" w:right="1440" w:bottom="1440" w:left="1440" w:header="720" w:footer="720" w:gutter="0"/>
       <w:cols w:space="720"/>
+      <w:titlePg/>
       <w:docGrid w:linePitch="360"/>
     </w:sectPr>
   </w:body>
@@ -718,25 +892,12 @@
         <w:rFonts w:ascii="Times New Roman" w:hAnsi="Times New Roman" w:cs="Times New Roman"/>
       </w:rPr>
     </w:pPr>
-    <w:r>
-      <w:rPr>
-        <w:rFonts w:ascii="Times New Roman" w:hAnsi="Times New Roman" w:cs="Times New Roman"/>
-      </w:rPr>
-      <w:t>Coel Locand</w:t>
-    </w:r>
-    <w:r>
-      <w:rPr>
-        <w:rFonts w:ascii="Times New Roman" w:hAnsi="Times New Roman" w:cs="Times New Roman"/>
-      </w:rPr>
-      <w:t>r</w:t>
-    </w:r>
-    <w:r>
-      <w:rPr>
-        <w:rFonts w:ascii="Times New Roman" w:hAnsi="Times New Roman" w:cs="Times New Roman"/>
-      </w:rPr>
-      <w:t>o</w:t>
-    </w:r>
   </w:p>
+</w:hdr>
+</file>
+
+<file path=word/header2.xml><?xml version="1.0" encoding="utf-8"?>
+<w:hdr xmlns:wpc="http://schemas.microsoft.com/office/word/2010/wordprocessingCanvas" xmlns:cx="http://schemas.microsoft.com/office/drawing/2014/chartex" xmlns:cx1="http://schemas.microsoft.com/office/drawing/2015/9/8/chartex" xmlns:cx2="http://schemas.microsoft.com/office/drawing/2015/10/21/chartex" xmlns:cx3="http://schemas.microsoft.com/office/drawing/2016/5/9/chartex" xmlns:cx4="http://schemas.microsoft.com/office/drawing/2016/5/10/chartex" xmlns:cx5="http://schemas.microsoft.com/office/drawing/2016/5/11/chartex" xmlns:cx6="http://schemas.microsoft.com/office/drawing/2016/5/12/chartex" xmlns:cx7="http://schemas.microsoft.com/office/drawing/2016/5/13/chartex" xmlns:cx8="http://schemas.microsoft.com/office/drawing/2016/5/14/chartex" xmlns:mc="http://schemas.openxmlformats.org/markup-compatibility/2006" xmlns:aink="http://schemas.microsoft.com/office/drawing/2016/ink" xmlns:am3d="http://schemas.microsoft.com/office/drawing/2017/model3d" xmlns:o="urn:schemas-microsoft-com:office:office" xmlns:r="http://schemas.openxmlformats.org/officeDocument/2006/relationships" xmlns:m="http://schemas.openxmlformats.org/officeDocument/2006/math" xmlns:v="urn:schemas-microsoft-com:vml" xmlns:wp14="http://schemas.microsoft.com/office/word/2010/wordprocessingDrawing" xmlns:wp="http://schemas.openxmlformats.org/drawingml/2006/wordprocessingDrawing" xmlns:w10="urn:schemas-microsoft-com:office:word" xmlns:w="http://schemas.openxmlformats.org/wordprocessingml/2006/main" xmlns:w14="http://schemas.microsoft.com/office/word/2010/wordml" xmlns:w15="http://schemas.microsoft.com/office/word/2012/wordml" xmlns:w16cid="http://schemas.microsoft.com/office/word/2016/wordml/cid" xmlns:w16se="http://schemas.microsoft.com/office/word/2015/wordml/symex" xmlns:wpg="http://schemas.microsoft.com/office/word/2010/wordprocessingGroup" xmlns:wpi="http://schemas.microsoft.com/office/word/2010/wordprocessingInk" xmlns:wne="http://schemas.microsoft.com/office/word/2006/wordml" xmlns:wps="http://schemas.microsoft.com/office/word/2010/wordprocessingShape" mc:Ignorable="w14 w15 w16se w16cid wp14">
   <w:p>
     <w:pPr>
       <w:pStyle w:val="Header"/>
@@ -749,8 +910,13 @@
       <w:rPr>
         <w:rFonts w:ascii="Times New Roman" w:hAnsi="Times New Roman" w:cs="Times New Roman"/>
       </w:rPr>
-      <w:t>9/29/2018</w:t>
+      <w:t>Coel Locandro</w:t>
     </w:r>
+  </w:p>
+  <w:p>
+    <w:pPr>
+      <w:pStyle w:val="Header"/>
+    </w:pPr>
   </w:p>
 </w:hdr>
 </file>
@@ -975,6 +1141,7 @@
     <w:lsdException w:name="HTML Sample" w:semiHidden="1" w:unhideWhenUsed="1"/>
     <w:lsdException w:name="HTML Typewriter" w:semiHidden="1" w:unhideWhenUsed="1"/>
     <w:lsdException w:name="HTML Variable" w:semiHidden="1" w:unhideWhenUsed="1"/>
+    <w:lsdException w:name="Normal Table" w:semiHidden="1" w:unhideWhenUsed="1"/>
     <w:lsdException w:name="annotation subject" w:semiHidden="1" w:unhideWhenUsed="1"/>
     <w:lsdException w:name="No List" w:semiHidden="1" w:unhideWhenUsed="1"/>
     <w:lsdException w:name="Outline List 1" w:semiHidden="1" w:unhideWhenUsed="1"/>
@@ -1021,8 +1188,10 @@
     <w:lsdException w:name="Table Subtle 2" w:semiHidden="1" w:unhideWhenUsed="1"/>
     <w:lsdException w:name="Table Web 1" w:semiHidden="1" w:unhideWhenUsed="1"/>
     <w:lsdException w:name="Table Web 2" w:semiHidden="1" w:unhideWhenUsed="1"/>
+    <w:lsdException w:name="Table Web 3" w:semiHidden="1" w:unhideWhenUsed="1"/>
     <w:lsdException w:name="Balloon Text" w:semiHidden="1" w:unhideWhenUsed="1"/>
     <w:lsdException w:name="Table Grid" w:uiPriority="39"/>
+    <w:lsdException w:name="Table Theme" w:semiHidden="1" w:unhideWhenUsed="1"/>
     <w:lsdException w:name="Placeholder Text" w:semiHidden="1"/>
     <w:lsdException w:name="No Spacing" w:uiPriority="1" w:qFormat="1"/>
     <w:lsdException w:name="Light Shading" w:uiPriority="60"/>

</xml_diff>